<commit_message>
feat: Table Html Rendering
</commit_message>
<xml_diff>
--- a/Sereno.Office.Test/Documents/Tables.docx
+++ b/Sereno.Office.Test/Documents/Tables.docx
@@ -154,6 +154,40 @@
               <w:t>Zeile 2, Spalte 2</w:t>
             </w:r>
           </w:p>
+        </w:tc>
+      </w:tr>
+    </w:tbl>
+    <w:p/>
+    <w:p>
+      <w:pPr>
+        <w:pStyle w:val="berschrift1"/>
+      </w:pPr>
+      <w:r>
+        <w:t>Table ohne explizite Spaltenbreite</w:t>
+      </w:r>
+    </w:p>
+    <w:tbl>
+      <w:tblPr>
+        <w:tblStyle w:val="Tabellenraster"/>
+        <w:tblW w:w="0" w:type="auto"/>
+        <w:tblLook w:val="04A0" w:firstRow="1" w:lastRow="0" w:firstColumn="1" w:lastColumn="0" w:noHBand="0" w:noVBand="1"/>
+      </w:tblPr>
+      <w:tblGrid>
+        <w:gridCol w:w="4530"/>
+        <w:gridCol w:w="4530"/>
+      </w:tblGrid>
+      <w:tr>
+        <w:tc>
+          <w:tcPr>
+            <w:tcW w:w="4530" w:type="dxa"/>
+          </w:tcPr>
+          <w:p/>
+        </w:tc>
+        <w:tc>
+          <w:tcPr>
+            <w:tcW w:w="4530" w:type="dxa"/>
+          </w:tcPr>
+          <w:p/>
         </w:tc>
       </w:tr>
     </w:tbl>

</xml_diff>

<commit_message>
feat: Test Method for DataTables, fix for .net 4.8
</commit_message>
<xml_diff>
--- a/Sereno.Office.Test/Documents/Tables.docx
+++ b/Sereno.Office.Test/Documents/Tables.docx
@@ -94,7 +94,7 @@
               <w:t>Column</w:t>
             </w:r>
             <w:r>
-              <w:t xml:space="preserve"> 1</w:t>
+              <w:t>1</w:t>
             </w:r>
           </w:p>
         </w:tc>
@@ -104,7 +104,7 @@
           </w:tcPr>
           <w:p>
             <w:r>
-              <w:t xml:space="preserve">Column </w:t>
+              <w:t>Column</w:t>
             </w:r>
             <w:r>
               <w:t>2</w:t>

</xml_diff>